<commit_message>
Project plan fix a bit. Agenda fix a bit. Add workbook.
</commit_message>
<xml_diff>
--- a/Documents/Project_Plan_First.docx
+++ b/Documents/Project_Plan_First.docx
@@ -966,110 +966,63 @@
           <w:r>
             <w:fldChar w:fldCharType="separate"/>
           </w:r>
-          <w:bookmarkStart w:id="7" w:name="_GoBack"/>
-          <w:bookmarkEnd w:id="7"/>
-          <w:r>
-            <w:rPr>
-              <w:rStyle w:val="Hyperlink"/>
-              <w:noProof/>
-            </w:rPr>
-            <w:fldChar w:fldCharType="begin"/>
-          </w:r>
-          <w:r>
-            <w:rPr>
-              <w:rStyle w:val="Hyperlink"/>
-              <w:noProof/>
-            </w:rPr>
-            <w:instrText xml:space="preserve"> </w:instrText>
-          </w:r>
-          <w:r>
-            <w:rPr>
-              <w:noProof/>
-            </w:rPr>
-            <w:instrText>HYPERLINK \l "_Toc444167868"</w:instrText>
-          </w:r>
-          <w:r>
-            <w:rPr>
-              <w:rStyle w:val="Hyperlink"/>
-              <w:noProof/>
-            </w:rPr>
-            <w:instrText xml:space="preserve"> </w:instrText>
-          </w:r>
-          <w:r>
-            <w:rPr>
-              <w:rStyle w:val="Hyperlink"/>
-              <w:noProof/>
-            </w:rPr>
-          </w:r>
-          <w:r>
-            <w:rPr>
-              <w:rStyle w:val="Hyperlink"/>
-              <w:noProof/>
-            </w:rPr>
-            <w:fldChar w:fldCharType="separate"/>
-          </w:r>
-          <w:r>
-            <w:rPr>
-              <w:rStyle w:val="Hyperlink"/>
-              <w:noProof/>
-            </w:rPr>
-            <w:t>Group information:</w:t>
-          </w:r>
-          <w:r>
-            <w:rPr>
-              <w:noProof/>
-              <w:webHidden/>
-            </w:rPr>
-            <w:tab/>
-          </w:r>
-          <w:r>
-            <w:rPr>
-              <w:noProof/>
-              <w:webHidden/>
-            </w:rPr>
-            <w:fldChar w:fldCharType="begin"/>
-          </w:r>
-          <w:r>
-            <w:rPr>
-              <w:noProof/>
-              <w:webHidden/>
-            </w:rPr>
-            <w:instrText xml:space="preserve"> PAGEREF _Toc444167868 \h </w:instrText>
-          </w:r>
-          <w:r>
-            <w:rPr>
-              <w:noProof/>
-              <w:webHidden/>
-            </w:rPr>
-          </w:r>
-          <w:r>
-            <w:rPr>
-              <w:noProof/>
-              <w:webHidden/>
-            </w:rPr>
-            <w:fldChar w:fldCharType="separate"/>
-          </w:r>
-          <w:r>
-            <w:rPr>
-              <w:noProof/>
-              <w:webHidden/>
-            </w:rPr>
-            <w:t>1</w:t>
-          </w:r>
-          <w:r>
-            <w:rPr>
-              <w:noProof/>
-              <w:webHidden/>
-            </w:rPr>
-            <w:fldChar w:fldCharType="end"/>
-          </w:r>
-          <w:r>
-            <w:rPr>
-              <w:rStyle w:val="Hyperlink"/>
-              <w:noProof/>
-            </w:rPr>
-            <w:fldChar w:fldCharType="end"/>
-          </w:r>
+          <w:hyperlink w:anchor="_Toc444167868" w:history="1">
+            <w:r>
+              <w:rPr>
+                <w:rStyle w:val="Hyperlink"/>
+                <w:noProof/>
+              </w:rPr>
+              <w:t>Group information:</w:t>
+            </w:r>
+            <w:r>
+              <w:rPr>
+                <w:noProof/>
+                <w:webHidden/>
+              </w:rPr>
+              <w:tab/>
+            </w:r>
+            <w:r>
+              <w:rPr>
+                <w:noProof/>
+                <w:webHidden/>
+              </w:rPr>
+              <w:fldChar w:fldCharType="begin"/>
+            </w:r>
+            <w:r>
+              <w:rPr>
+                <w:noProof/>
+                <w:webHidden/>
+              </w:rPr>
+              <w:instrText xml:space="preserve"> PAGEREF _Toc444167868 \h </w:instrText>
+            </w:r>
+            <w:r>
+              <w:rPr>
+                <w:noProof/>
+                <w:webHidden/>
+              </w:rPr>
+            </w:r>
+            <w:r>
+              <w:rPr>
+                <w:noProof/>
+                <w:webHidden/>
+              </w:rPr>
+              <w:fldChar w:fldCharType="separate"/>
+            </w:r>
+            <w:r>
+              <w:rPr>
+                <w:noProof/>
+                <w:webHidden/>
+              </w:rPr>
+              <w:t>1</w:t>
+            </w:r>
+            <w:r>
+              <w:rPr>
+                <w:noProof/>
+                <w:webHidden/>
+              </w:rPr>
+              <w:fldChar w:fldCharType="end"/>
+            </w:r>
+          </w:hyperlink>
         </w:p>
         <w:p>
           <w:pPr>
@@ -2423,31 +2376,109 @@
     </w:p>
     <w:p>
       <w:pPr>
-        <w:rPr>
-          <w:rFonts w:ascii="Calibri" w:hAnsi="Calibri"/>
-          <w:sz w:val="24"/>
-          <w:szCs w:val="24"/>
-        </w:rPr>
-      </w:pPr>
-    </w:p>
-    <w:p>
-      <w:pPr>
         <w:pStyle w:val="Heading1"/>
         <w:rPr>
           <w:rFonts w:ascii="Calibri" w:hAnsi="Calibri"/>
         </w:rPr>
       </w:pPr>
-      <w:bookmarkStart w:id="8" w:name="_Toc444155207"/>
+      <w:bookmarkStart w:id="7" w:name="_Toc444155207"/>
+      <w:bookmarkStart w:id="8" w:name="_Toc444167870"/>
       <w:bookmarkStart w:id="9" w:name="_Toc429647736"/>
-      <w:bookmarkStart w:id="10" w:name="_Toc444167870"/>
-      <w:r>
-        <w:rPr>
-          <w:rFonts w:ascii="Calibri" w:hAnsi="Calibri"/>
-        </w:rPr>
+      <w:r>
+        <w:rPr>
+          <w:rFonts w:ascii="Calibri" w:hAnsi="Calibri"/>
+        </w:rPr>
+        <w:lastRenderedPageBreak/>
         <w:t>Formal client</w:t>
       </w:r>
+      <w:bookmarkEnd w:id="7"/>
       <w:bookmarkEnd w:id="8"/>
+      <w:r>
+        <w:rPr>
+          <w:rFonts w:ascii="Calibri" w:hAnsi="Calibri"/>
+        </w:rPr>
+        <w:t xml:space="preserve"> </w:t>
+      </w:r>
+    </w:p>
+    <w:p>
+      <w:pPr>
+        <w:pStyle w:val="NoSpacing"/>
+        <w:rPr>
+          <w:rFonts w:ascii="Calibri" w:hAnsi="Calibri"/>
+          <w:sz w:val="24"/>
+          <w:szCs w:val="24"/>
+        </w:rPr>
+      </w:pPr>
+      <w:r>
+        <w:rPr>
+          <w:rFonts w:ascii="Calibri" w:hAnsi="Calibri"/>
+          <w:sz w:val="24"/>
+          <w:szCs w:val="24"/>
+        </w:rPr>
+        <w:t>The formal client of Traffic Lights System project is M</w:t>
+      </w:r>
+      <w:r>
+        <w:rPr>
+          <w:rFonts w:ascii="Calibri" w:hAnsi="Calibri"/>
+          <w:sz w:val="24"/>
+          <w:szCs w:val="24"/>
+        </w:rPr>
+        <w:t xml:space="preserve">r. George. He is the mayor of </w:t>
+      </w:r>
+      <w:proofErr w:type="spellStart"/>
+      <w:r>
+        <w:rPr>
+          <w:rFonts w:ascii="Calibri" w:hAnsi="Calibri"/>
+          <w:sz w:val="24"/>
+          <w:szCs w:val="24"/>
+        </w:rPr>
+        <w:t>Cs</w:t>
+      </w:r>
+      <w:r>
+        <w:rPr>
+          <w:rFonts w:ascii="Calibri" w:hAnsi="Calibri"/>
+          <w:sz w:val="24"/>
+          <w:szCs w:val="24"/>
+        </w:rPr>
+        <w:t>harp</w:t>
+      </w:r>
+      <w:proofErr w:type="spellEnd"/>
+      <w:r>
+        <w:rPr>
+          <w:rFonts w:ascii="Calibri" w:hAnsi="Calibri"/>
+          <w:sz w:val="24"/>
+          <w:szCs w:val="24"/>
+        </w:rPr>
+        <w:t xml:space="preserve"> city and his main goal is to make the city a nice, pleasant and safe place to live.</w:t>
+      </w:r>
+    </w:p>
+    <w:p>
+      <w:pPr>
+        <w:pStyle w:val="NoSpacing"/>
+        <w:rPr>
+          <w:rFonts w:ascii="Calibri" w:hAnsi="Calibri"/>
+          <w:sz w:val="24"/>
+          <w:szCs w:val="24"/>
+        </w:rPr>
+      </w:pPr>
+    </w:p>
+    <w:p>
+      <w:pPr>
+        <w:pStyle w:val="Heading1"/>
+        <w:rPr>
+          <w:rFonts w:ascii="Calibri" w:hAnsi="Calibri"/>
+        </w:rPr>
+      </w:pPr>
+      <w:bookmarkStart w:id="10" w:name="_Toc444155208"/>
+      <w:bookmarkStart w:id="11" w:name="_Toc444167871"/>
+      <w:r>
+        <w:rPr>
+          <w:rFonts w:ascii="Calibri" w:hAnsi="Calibri"/>
+        </w:rPr>
+        <w:t>Project leader</w:t>
+      </w:r>
       <w:bookmarkEnd w:id="10"/>
+      <w:bookmarkEnd w:id="11"/>
       <w:r>
         <w:rPr>
           <w:rFonts w:ascii="Calibri" w:hAnsi="Calibri"/>
@@ -2470,16 +2501,52 @@
           <w:sz w:val="24"/>
           <w:szCs w:val="24"/>
         </w:rPr>
-        <w:t>The formal client of Traffic Lights System project is M</w:t>
-      </w:r>
-      <w:r>
-        <w:rPr>
-          <w:rFonts w:ascii="Calibri" w:hAnsi="Calibri"/>
-          <w:sz w:val="24"/>
-          <w:szCs w:val="24"/>
-        </w:rPr>
-        <w:t xml:space="preserve">r. George. He is the mayor of </w:t>
-      </w:r>
+        <w:t>The project leader is Bilger Yahov. Currently a second year student at Fontys University of Applied Sciences in Eindhoven. He is enthusiastic and shares Mr. George's idea of safety regulations.</w:t>
+      </w:r>
+    </w:p>
+    <w:p>
+      <w:pPr>
+        <w:pStyle w:val="NoSpacing"/>
+        <w:rPr>
+          <w:rFonts w:ascii="Calibri" w:hAnsi="Calibri"/>
+          <w:sz w:val="24"/>
+          <w:szCs w:val="24"/>
+        </w:rPr>
+      </w:pPr>
+    </w:p>
+    <w:p>
+      <w:pPr>
+        <w:pStyle w:val="Heading1"/>
+        <w:rPr>
+          <w:rFonts w:ascii="Calibri" w:hAnsi="Calibri"/>
+        </w:rPr>
+      </w:pPr>
+      <w:bookmarkStart w:id="12" w:name="_Toc444155209"/>
+      <w:bookmarkStart w:id="13" w:name="_Toc444167872"/>
+      <w:r>
+        <w:rPr>
+          <w:rFonts w:ascii="Calibri" w:hAnsi="Calibri"/>
+        </w:rPr>
+        <w:t>Current situation</w:t>
+      </w:r>
+      <w:bookmarkEnd w:id="12"/>
+      <w:bookmarkEnd w:id="13"/>
+      <w:r>
+        <w:rPr>
+          <w:rFonts w:ascii="Calibri" w:hAnsi="Calibri"/>
+        </w:rPr>
+        <w:t xml:space="preserve"> </w:t>
+      </w:r>
+    </w:p>
+    <w:p>
+      <w:pPr>
+        <w:pStyle w:val="NoSpacing"/>
+        <w:rPr>
+          <w:rFonts w:ascii="Calibri" w:hAnsi="Calibri"/>
+          <w:sz w:val="24"/>
+          <w:szCs w:val="24"/>
+        </w:rPr>
+      </w:pPr>
       <w:proofErr w:type="spellStart"/>
       <w:r>
         <w:rPr>
@@ -2504,7 +2571,7 @@
           <w:sz w:val="24"/>
           <w:szCs w:val="24"/>
         </w:rPr>
-        <w:t xml:space="preserve"> city and his main goal is to make the city a nice, pleasant and safe place to live.</w:t>
+        <w:t xml:space="preserve"> is a small village with about 3000 residents. Being located between major cities makes it a major crossing point. The traffic situation is not improving and there have been many traffic accidents. Mr. George wants to be able to prevent the accidents by placing traffic lights in his city to regulate the flow of traffic. He is uncertain of the outcome so he has come up with the idea of a traffic simulator that would allow him to see how successful his idea can become.</w:t>
       </w:r>
     </w:p>
     <w:p>
@@ -2524,16 +2591,16 @@
           <w:rFonts w:ascii="Calibri" w:hAnsi="Calibri"/>
         </w:rPr>
       </w:pPr>
-      <w:bookmarkStart w:id="11" w:name="_Toc444155208"/>
-      <w:bookmarkStart w:id="12" w:name="_Toc444167871"/>
-      <w:r>
-        <w:rPr>
-          <w:rFonts w:ascii="Calibri" w:hAnsi="Calibri"/>
-        </w:rPr>
-        <w:t>Project leader</w:t>
-      </w:r>
-      <w:bookmarkEnd w:id="11"/>
-      <w:bookmarkEnd w:id="12"/>
+      <w:bookmarkStart w:id="14" w:name="_Toc444155210"/>
+      <w:bookmarkStart w:id="15" w:name="_Toc444167873"/>
+      <w:r>
+        <w:rPr>
+          <w:rFonts w:ascii="Calibri" w:hAnsi="Calibri"/>
+        </w:rPr>
+        <w:t>Project justification</w:t>
+      </w:r>
+      <w:bookmarkEnd w:id="14"/>
+      <w:bookmarkEnd w:id="15"/>
       <w:r>
         <w:rPr>
           <w:rFonts w:ascii="Calibri" w:hAnsi="Calibri"/>
@@ -2556,7 +2623,41 @@
           <w:sz w:val="24"/>
           <w:szCs w:val="24"/>
         </w:rPr>
-        <w:t>The project leader is Bilger Yahov. Currently a second year student at Fontys University of Applied Sciences in Eindhoven. He is enthusiastic and shares Mr. George's idea of safety regulations.</w:t>
+        <w:t>Human lives are important to be preserved, to do so - traffic incidents must be avoided. This software will provide with the necessary tools t</w:t>
+      </w:r>
+      <w:r>
+        <w:rPr>
+          <w:rFonts w:ascii="Calibri" w:hAnsi="Calibri"/>
+          <w:sz w:val="24"/>
+          <w:szCs w:val="24"/>
+        </w:rPr>
+        <w:t xml:space="preserve">o regulate the traffic within </w:t>
+      </w:r>
+      <w:proofErr w:type="spellStart"/>
+      <w:r>
+        <w:rPr>
+          <w:rFonts w:ascii="Calibri" w:hAnsi="Calibri"/>
+          <w:sz w:val="24"/>
+          <w:szCs w:val="24"/>
+        </w:rPr>
+        <w:t>Cs</w:t>
+      </w:r>
+      <w:r>
+        <w:rPr>
+          <w:rFonts w:ascii="Calibri" w:hAnsi="Calibri"/>
+          <w:sz w:val="24"/>
+          <w:szCs w:val="24"/>
+        </w:rPr>
+        <w:t>harp</w:t>
+      </w:r>
+      <w:proofErr w:type="spellEnd"/>
+      <w:r>
+        <w:rPr>
+          <w:rFonts w:ascii="Calibri" w:hAnsi="Calibri"/>
+          <w:sz w:val="24"/>
+          <w:szCs w:val="24"/>
+        </w:rPr>
+        <w:t xml:space="preserve"> city to prevent traffic accidents. By having control over the traffic system the mayor will be able to say that the city is safe.</w:t>
       </w:r>
     </w:p>
     <w:p>
@@ -2576,22 +2677,16 @@
           <w:rFonts w:ascii="Calibri" w:hAnsi="Calibri"/>
         </w:rPr>
       </w:pPr>
-      <w:bookmarkStart w:id="13" w:name="_Toc444155209"/>
-      <w:bookmarkStart w:id="14" w:name="_Toc444167872"/>
-      <w:r>
-        <w:rPr>
-          <w:rFonts w:ascii="Calibri" w:hAnsi="Calibri"/>
-        </w:rPr>
-        <w:t>Current situation</w:t>
-      </w:r>
-      <w:bookmarkEnd w:id="13"/>
-      <w:bookmarkEnd w:id="14"/>
-      <w:r>
-        <w:rPr>
-          <w:rFonts w:ascii="Calibri" w:hAnsi="Calibri"/>
-        </w:rPr>
-        <w:t xml:space="preserve"> </w:t>
-      </w:r>
+      <w:bookmarkStart w:id="16" w:name="_Toc444155211"/>
+      <w:bookmarkStart w:id="17" w:name="_Toc444167874"/>
+      <w:r>
+        <w:rPr>
+          <w:rFonts w:ascii="Calibri" w:hAnsi="Calibri"/>
+        </w:rPr>
+        <w:t>Project Product</w:t>
+      </w:r>
+      <w:bookmarkEnd w:id="16"/>
+      <w:bookmarkEnd w:id="17"/>
     </w:p>
     <w:p>
       <w:pPr>
@@ -2602,31 +2697,13 @@
           <w:szCs w:val="24"/>
         </w:rPr>
       </w:pPr>
-      <w:proofErr w:type="spellStart"/>
-      <w:r>
-        <w:rPr>
-          <w:rFonts w:ascii="Calibri" w:hAnsi="Calibri"/>
-          <w:sz w:val="24"/>
-          <w:szCs w:val="24"/>
-        </w:rPr>
-        <w:t>Cs</w:t>
-      </w:r>
-      <w:r>
-        <w:rPr>
-          <w:rFonts w:ascii="Calibri" w:hAnsi="Calibri"/>
-          <w:sz w:val="24"/>
-          <w:szCs w:val="24"/>
-        </w:rPr>
-        <w:t>harp</w:t>
-      </w:r>
-      <w:proofErr w:type="spellEnd"/>
-      <w:r>
-        <w:rPr>
-          <w:rFonts w:ascii="Calibri" w:hAnsi="Calibri"/>
-          <w:sz w:val="24"/>
-          <w:szCs w:val="24"/>
-        </w:rPr>
-        <w:t xml:space="preserve"> is a small village with about 3000 residents. Being located between major cities makes it a major crossing point. The traffic situation is not improving and there have been many traffic accidents. Mr. George wants to be able to prevent the accidents by placing traffic lights in his city to regulate the flow of traffic. He is uncertain of the outcome so he has come up with the idea of a traffic simulator that would allow him to see how successful his idea can become.</w:t>
+      <w:r>
+        <w:rPr>
+          <w:rFonts w:ascii="Calibri" w:hAnsi="Calibri"/>
+          <w:sz w:val="24"/>
+          <w:szCs w:val="24"/>
+        </w:rPr>
+        <w:t>We will deliver a working traffic stimulation program that can simulate different traffic situations within the city. The simulations can be adjusted for different scenarios and will provide with accurate results that can be related to real life.</w:t>
       </w:r>
     </w:p>
     <w:p>
@@ -2641,193 +2718,62 @@
     </w:p>
     <w:p>
       <w:pPr>
+        <w:pStyle w:val="NoSpacing"/>
+        <w:rPr>
+          <w:rFonts w:ascii="Calibri" w:hAnsi="Calibri"/>
+          <w:sz w:val="24"/>
+          <w:szCs w:val="24"/>
+        </w:rPr>
+      </w:pPr>
+    </w:p>
+    <w:p>
+      <w:pPr>
+        <w:pStyle w:val="NoSpacing"/>
+        <w:rPr>
+          <w:rFonts w:ascii="Calibri" w:hAnsi="Calibri"/>
+          <w:sz w:val="24"/>
+          <w:szCs w:val="24"/>
+        </w:rPr>
+      </w:pPr>
+    </w:p>
+    <w:p>
+      <w:pPr>
+        <w:pStyle w:val="NoSpacing"/>
+        <w:rPr>
+          <w:rFonts w:ascii="Calibri" w:hAnsi="Calibri"/>
+          <w:sz w:val="24"/>
+          <w:szCs w:val="24"/>
+        </w:rPr>
+      </w:pPr>
+    </w:p>
+    <w:p>
+      <w:pPr>
+        <w:pStyle w:val="NoSpacing"/>
+        <w:rPr>
+          <w:rFonts w:ascii="Calibri" w:hAnsi="Calibri"/>
+          <w:sz w:val="24"/>
+          <w:szCs w:val="24"/>
+        </w:rPr>
+      </w:pPr>
+    </w:p>
+    <w:p>
+      <w:pPr>
         <w:pStyle w:val="Heading1"/>
         <w:rPr>
           <w:rFonts w:ascii="Calibri" w:hAnsi="Calibri"/>
         </w:rPr>
       </w:pPr>
-      <w:bookmarkStart w:id="15" w:name="_Toc444155210"/>
-      <w:bookmarkStart w:id="16" w:name="_Toc444167873"/>
-      <w:r>
-        <w:rPr>
-          <w:rFonts w:ascii="Calibri" w:hAnsi="Calibri"/>
-        </w:rPr>
-        <w:t>Project justification</w:t>
-      </w:r>
-      <w:bookmarkEnd w:id="15"/>
-      <w:bookmarkEnd w:id="16"/>
-      <w:r>
-        <w:rPr>
-          <w:rFonts w:ascii="Calibri" w:hAnsi="Calibri"/>
-        </w:rPr>
-        <w:t xml:space="preserve"> </w:t>
-      </w:r>
-    </w:p>
-    <w:p>
-      <w:pPr>
-        <w:pStyle w:val="NoSpacing"/>
-        <w:rPr>
-          <w:rFonts w:ascii="Calibri" w:hAnsi="Calibri"/>
-          <w:sz w:val="24"/>
-          <w:szCs w:val="24"/>
-        </w:rPr>
-      </w:pPr>
-      <w:r>
-        <w:rPr>
-          <w:rFonts w:ascii="Calibri" w:hAnsi="Calibri"/>
-          <w:sz w:val="24"/>
-          <w:szCs w:val="24"/>
-        </w:rPr>
-        <w:t>Human lives are important to be preserved, to do so - traffic incidents must be avoided. This software will provide with the necessary tools t</w:t>
-      </w:r>
-      <w:r>
-        <w:rPr>
-          <w:rFonts w:ascii="Calibri" w:hAnsi="Calibri"/>
-          <w:sz w:val="24"/>
-          <w:szCs w:val="24"/>
-        </w:rPr>
-        <w:t xml:space="preserve">o regulate the traffic within </w:t>
-      </w:r>
-      <w:proofErr w:type="spellStart"/>
-      <w:r>
-        <w:rPr>
-          <w:rFonts w:ascii="Calibri" w:hAnsi="Calibri"/>
-          <w:sz w:val="24"/>
-          <w:szCs w:val="24"/>
-        </w:rPr>
-        <w:t>Cs</w:t>
-      </w:r>
-      <w:r>
-        <w:rPr>
-          <w:rFonts w:ascii="Calibri" w:hAnsi="Calibri"/>
-          <w:sz w:val="24"/>
-          <w:szCs w:val="24"/>
-        </w:rPr>
-        <w:t>harp</w:t>
-      </w:r>
-      <w:proofErr w:type="spellEnd"/>
-      <w:r>
-        <w:rPr>
-          <w:rFonts w:ascii="Calibri" w:hAnsi="Calibri"/>
-          <w:sz w:val="24"/>
-          <w:szCs w:val="24"/>
-        </w:rPr>
-        <w:t xml:space="preserve"> city to prevent traffic accidents. By having control over the traffic system the mayor will be able to say that the city is safe.</w:t>
-      </w:r>
-    </w:p>
-    <w:p>
-      <w:pPr>
-        <w:pStyle w:val="NoSpacing"/>
-        <w:rPr>
-          <w:rFonts w:ascii="Calibri" w:hAnsi="Calibri"/>
-          <w:sz w:val="24"/>
-          <w:szCs w:val="24"/>
-        </w:rPr>
-      </w:pPr>
-    </w:p>
-    <w:p>
-      <w:pPr>
-        <w:pStyle w:val="Heading1"/>
-        <w:rPr>
-          <w:rFonts w:ascii="Calibri" w:hAnsi="Calibri"/>
-        </w:rPr>
-      </w:pPr>
-      <w:bookmarkStart w:id="17" w:name="_Toc444155211"/>
-      <w:bookmarkStart w:id="18" w:name="_Toc444167874"/>
-      <w:r>
-        <w:rPr>
-          <w:rFonts w:ascii="Calibri" w:hAnsi="Calibri"/>
-        </w:rPr>
-        <w:t>Project Product</w:t>
-      </w:r>
-      <w:bookmarkEnd w:id="17"/>
+      <w:bookmarkStart w:id="18" w:name="_Toc444155212"/>
+      <w:bookmarkStart w:id="19" w:name="_Toc444167875"/>
+      <w:r>
+        <w:rPr>
+          <w:rFonts w:ascii="Calibri" w:hAnsi="Calibri"/>
+        </w:rPr>
+        <w:lastRenderedPageBreak/>
+        <w:t>Deliverables</w:t>
+      </w:r>
       <w:bookmarkEnd w:id="18"/>
-    </w:p>
-    <w:p>
-      <w:pPr>
-        <w:pStyle w:val="NoSpacing"/>
-        <w:rPr>
-          <w:rFonts w:ascii="Calibri" w:hAnsi="Calibri"/>
-          <w:sz w:val="24"/>
-          <w:szCs w:val="24"/>
-        </w:rPr>
-      </w:pPr>
-      <w:r>
-        <w:rPr>
-          <w:rFonts w:ascii="Calibri" w:hAnsi="Calibri"/>
-          <w:sz w:val="24"/>
-          <w:szCs w:val="24"/>
-        </w:rPr>
-        <w:t>We will deliver a working traffic stimulation program that can simulate different traffic situations within the city. The simulations can be adjusted for different scenarios and will provide with accurate results that can be related to real life.</w:t>
-      </w:r>
-    </w:p>
-    <w:p>
-      <w:pPr>
-        <w:pStyle w:val="NoSpacing"/>
-        <w:rPr>
-          <w:rFonts w:ascii="Calibri" w:hAnsi="Calibri"/>
-          <w:sz w:val="24"/>
-          <w:szCs w:val="24"/>
-        </w:rPr>
-      </w:pPr>
-    </w:p>
-    <w:p>
-      <w:pPr>
-        <w:pStyle w:val="NoSpacing"/>
-        <w:rPr>
-          <w:rFonts w:ascii="Calibri" w:hAnsi="Calibri"/>
-          <w:sz w:val="24"/>
-          <w:szCs w:val="24"/>
-        </w:rPr>
-      </w:pPr>
-    </w:p>
-    <w:p>
-      <w:pPr>
-        <w:pStyle w:val="NoSpacing"/>
-        <w:rPr>
-          <w:rFonts w:ascii="Calibri" w:hAnsi="Calibri"/>
-          <w:sz w:val="24"/>
-          <w:szCs w:val="24"/>
-        </w:rPr>
-      </w:pPr>
-    </w:p>
-    <w:p>
-      <w:pPr>
-        <w:pStyle w:val="NoSpacing"/>
-        <w:rPr>
-          <w:rFonts w:ascii="Calibri" w:hAnsi="Calibri"/>
-          <w:sz w:val="24"/>
-          <w:szCs w:val="24"/>
-        </w:rPr>
-      </w:pPr>
-    </w:p>
-    <w:p>
-      <w:pPr>
-        <w:pStyle w:val="NoSpacing"/>
-        <w:rPr>
-          <w:rFonts w:ascii="Calibri" w:hAnsi="Calibri"/>
-          <w:sz w:val="24"/>
-          <w:szCs w:val="24"/>
-        </w:rPr>
-      </w:pPr>
-    </w:p>
-    <w:p>
-      <w:pPr>
-        <w:pStyle w:val="Heading1"/>
-        <w:rPr>
-          <w:rFonts w:ascii="Calibri" w:hAnsi="Calibri"/>
-        </w:rPr>
-      </w:pPr>
-      <w:bookmarkStart w:id="19" w:name="_Toc444155212"/>
-      <w:bookmarkStart w:id="20" w:name="_Toc444167875"/>
-      <w:r>
-        <w:rPr>
-          <w:rFonts w:ascii="Calibri" w:hAnsi="Calibri"/>
-        </w:rPr>
-        <w:t>Deliverables</w:t>
-      </w:r>
       <w:bookmarkEnd w:id="19"/>
-      <w:bookmarkEnd w:id="20"/>
     </w:p>
     <w:p>
       <w:pPr>
@@ -3030,16 +2976,16 @@
           <w:rFonts w:ascii="Calibri" w:hAnsi="Calibri"/>
         </w:rPr>
       </w:pPr>
-      <w:bookmarkStart w:id="21" w:name="_Toc444155213"/>
-      <w:bookmarkStart w:id="22" w:name="_Toc444167876"/>
+      <w:bookmarkStart w:id="20" w:name="_Toc444155213"/>
+      <w:bookmarkStart w:id="21" w:name="_Toc444167876"/>
       <w:r>
         <w:rPr>
           <w:rFonts w:ascii="Calibri" w:hAnsi="Calibri"/>
         </w:rPr>
         <w:t>Non Deliverables:</w:t>
       </w:r>
+      <w:bookmarkEnd w:id="20"/>
       <w:bookmarkEnd w:id="21"/>
-      <w:bookmarkEnd w:id="22"/>
     </w:p>
     <w:p>
       <w:pPr>
@@ -3121,12 +3067,12 @@
       <w:pPr>
         <w:pStyle w:val="Heading1"/>
       </w:pPr>
-      <w:bookmarkStart w:id="23" w:name="_Toc444167877"/>
+      <w:bookmarkStart w:id="22" w:name="_Toc444167877"/>
       <w:r>
         <w:t>Project Constraints</w:t>
       </w:r>
       <w:bookmarkEnd w:id="9"/>
-      <w:bookmarkEnd w:id="23"/>
+      <w:bookmarkEnd w:id="22"/>
     </w:p>
     <w:p>
       <w:pPr>
@@ -3310,18 +3256,19 @@
           <w:rFonts w:ascii="Calibri" w:hAnsi="Calibri"/>
         </w:rPr>
       </w:pPr>
-      <w:bookmarkStart w:id="24" w:name="_Toc429647737"/>
-      <w:bookmarkStart w:id="25" w:name="_Toc444155214"/>
-      <w:bookmarkStart w:id="26" w:name="_Toc444167878"/>
-      <w:r>
-        <w:rPr>
-          <w:rFonts w:ascii="Calibri" w:hAnsi="Calibri"/>
-        </w:rPr>
+      <w:bookmarkStart w:id="23" w:name="_Toc429647737"/>
+      <w:bookmarkStart w:id="24" w:name="_Toc444155214"/>
+      <w:bookmarkStart w:id="25" w:name="_Toc444167878"/>
+      <w:r>
+        <w:rPr>
+          <w:rFonts w:ascii="Calibri" w:hAnsi="Calibri"/>
+        </w:rPr>
+        <w:lastRenderedPageBreak/>
         <w:t>Project Risks</w:t>
       </w:r>
+      <w:bookmarkEnd w:id="23"/>
       <w:bookmarkEnd w:id="24"/>
       <w:bookmarkEnd w:id="25"/>
-      <w:bookmarkEnd w:id="26"/>
     </w:p>
     <w:p>
       <w:pPr>
@@ -4038,43 +3985,44 @@
           <w:rFonts w:ascii="Calibri" w:hAnsi="Calibri"/>
         </w:rPr>
       </w:pPr>
-      <w:bookmarkStart w:id="27" w:name="_Toc444155215"/>
-      <w:bookmarkStart w:id="28" w:name="_Toc444167879"/>
-      <w:r>
-        <w:rPr>
-          <w:rFonts w:ascii="Calibri" w:hAnsi="Calibri"/>
-        </w:rPr>
+      <w:bookmarkStart w:id="26" w:name="_Toc444155215"/>
+      <w:bookmarkStart w:id="27" w:name="_Toc444167879"/>
+      <w:r>
+        <w:rPr>
+          <w:rFonts w:ascii="Calibri" w:hAnsi="Calibri"/>
+        </w:rPr>
+        <w:lastRenderedPageBreak/>
         <w:t>Project Phasing</w:t>
       </w:r>
+      <w:bookmarkEnd w:id="26"/>
       <w:bookmarkEnd w:id="27"/>
+    </w:p>
+    <w:p>
+      <w:pPr>
+        <w:rPr>
+          <w:rFonts w:ascii="Calibri" w:hAnsi="Calibri"/>
+          <w:sz w:val="24"/>
+          <w:szCs w:val="24"/>
+        </w:rPr>
+      </w:pPr>
+    </w:p>
+    <w:p>
+      <w:pPr>
+        <w:pStyle w:val="Heading2"/>
+        <w:rPr>
+          <w:rFonts w:ascii="Calibri" w:hAnsi="Calibri"/>
+        </w:rPr>
+      </w:pPr>
+      <w:bookmarkStart w:id="28" w:name="_Toc444155216"/>
+      <w:bookmarkStart w:id="29" w:name="_Toc444167880"/>
+      <w:r>
+        <w:rPr>
+          <w:rFonts w:ascii="Calibri" w:hAnsi="Calibri"/>
+        </w:rPr>
+        <w:t>Phases</w:t>
+      </w:r>
       <w:bookmarkEnd w:id="28"/>
-    </w:p>
-    <w:p>
-      <w:pPr>
-        <w:rPr>
-          <w:rFonts w:ascii="Calibri" w:hAnsi="Calibri"/>
-          <w:sz w:val="24"/>
-          <w:szCs w:val="24"/>
-        </w:rPr>
-      </w:pPr>
-    </w:p>
-    <w:p>
-      <w:pPr>
-        <w:pStyle w:val="Heading2"/>
-        <w:rPr>
-          <w:rFonts w:ascii="Calibri" w:hAnsi="Calibri"/>
-        </w:rPr>
-      </w:pPr>
-      <w:bookmarkStart w:id="29" w:name="_Toc444155216"/>
-      <w:bookmarkStart w:id="30" w:name="_Toc444167880"/>
-      <w:r>
-        <w:rPr>
-          <w:rFonts w:ascii="Calibri" w:hAnsi="Calibri"/>
-        </w:rPr>
-        <w:t>Phases</w:t>
-      </w:r>
       <w:bookmarkEnd w:id="29"/>
-      <w:bookmarkEnd w:id="30"/>
       <w:r>
         <w:rPr>
           <w:rFonts w:ascii="Calibri" w:hAnsi="Calibri"/>
@@ -4224,30 +4172,22 @@
     </w:p>
     <w:p>
       <w:pPr>
-        <w:rPr>
-          <w:rFonts w:ascii="Calibri" w:hAnsi="Calibri"/>
-          <w:sz w:val="24"/>
-          <w:szCs w:val="24"/>
-        </w:rPr>
-      </w:pPr>
-    </w:p>
-    <w:p>
-      <w:pPr>
         <w:pStyle w:val="Heading2"/>
         <w:rPr>
           <w:rFonts w:ascii="Calibri" w:hAnsi="Calibri"/>
         </w:rPr>
       </w:pPr>
-      <w:bookmarkStart w:id="31" w:name="_Toc444155217"/>
-      <w:bookmarkStart w:id="32" w:name="_Toc444167881"/>
-      <w:r>
-        <w:rPr>
-          <w:rFonts w:ascii="Calibri" w:hAnsi="Calibri"/>
-        </w:rPr>
+      <w:bookmarkStart w:id="30" w:name="_Toc444155217"/>
+      <w:bookmarkStart w:id="31" w:name="_Toc444167881"/>
+      <w:r>
+        <w:rPr>
+          <w:rFonts w:ascii="Calibri" w:hAnsi="Calibri"/>
+        </w:rPr>
+        <w:lastRenderedPageBreak/>
         <w:t>Milestones</w:t>
       </w:r>
+      <w:bookmarkEnd w:id="30"/>
       <w:bookmarkEnd w:id="31"/>
-      <w:bookmarkEnd w:id="32"/>
     </w:p>
     <w:p>
       <w:pPr>
@@ -4817,6 +4757,42 @@
     </w:p>
     <w:p>
       <w:pPr>
+        <w:rPr>
+          <w:rFonts w:ascii="Calibri" w:hAnsi="Calibri"/>
+          <w:sz w:val="24"/>
+          <w:szCs w:val="24"/>
+        </w:rPr>
+      </w:pPr>
+    </w:p>
+    <w:p>
+      <w:pPr>
+        <w:rPr>
+          <w:rFonts w:ascii="Calibri" w:hAnsi="Calibri"/>
+          <w:sz w:val="24"/>
+          <w:szCs w:val="24"/>
+        </w:rPr>
+      </w:pPr>
+    </w:p>
+    <w:p>
+      <w:pPr>
+        <w:rPr>
+          <w:rFonts w:ascii="Calibri" w:hAnsi="Calibri"/>
+          <w:sz w:val="24"/>
+          <w:szCs w:val="24"/>
+        </w:rPr>
+      </w:pPr>
+    </w:p>
+    <w:p>
+      <w:pPr>
+        <w:rPr>
+          <w:rFonts w:ascii="Calibri" w:hAnsi="Calibri"/>
+          <w:sz w:val="24"/>
+          <w:szCs w:val="24"/>
+        </w:rPr>
+      </w:pPr>
+    </w:p>
+    <w:p>
+      <w:pPr>
         <w:pStyle w:val="Heading1"/>
         <w:rPr>
           <w:rStyle w:val="IntenseReference"/>
@@ -4827,13 +4803,13 @@
           <w:u w:val="none"/>
         </w:rPr>
       </w:pPr>
-      <w:bookmarkStart w:id="33" w:name="_Toc444155218"/>
+      <w:bookmarkStart w:id="32" w:name="_Toc444155218"/>
+      <w:bookmarkStart w:id="33" w:name="_Toc444167882"/>
       <w:bookmarkStart w:id="34" w:name="_Toc404560716"/>
       <w:bookmarkStart w:id="35" w:name="_Toc414273452"/>
       <w:bookmarkStart w:id="36" w:name="OLE_LINK1"/>
       <w:bookmarkStart w:id="37" w:name="OLE_LINK2"/>
       <w:bookmarkStart w:id="38" w:name="_Toc404560717"/>
-      <w:bookmarkStart w:id="39" w:name="_Toc444167882"/>
       <w:r>
         <w:rPr>
           <w:rStyle w:val="IntenseReference"/>
@@ -4846,8 +4822,8 @@
         <w:lastRenderedPageBreak/>
         <w:t>MOSQUITO</w:t>
       </w:r>
+      <w:bookmarkEnd w:id="32"/>
       <w:bookmarkEnd w:id="33"/>
-      <w:bookmarkEnd w:id="39"/>
     </w:p>
     <w:p>
       <w:pPr>
@@ -4873,8 +4849,8 @@
           <w:u w:val="none"/>
         </w:rPr>
       </w:pPr>
-      <w:bookmarkStart w:id="40" w:name="_Toc444155219"/>
-      <w:bookmarkStart w:id="41" w:name="_Toc444167883"/>
+      <w:bookmarkStart w:id="39" w:name="_Toc444155219"/>
+      <w:bookmarkStart w:id="40" w:name="_Toc444167883"/>
       <w:r>
         <w:rPr>
           <w:rStyle w:val="IntenseReference"/>
@@ -4889,8 +4865,8 @@
       </w:r>
       <w:bookmarkEnd w:id="34"/>
       <w:bookmarkEnd w:id="35"/>
+      <w:bookmarkEnd w:id="39"/>
       <w:bookmarkEnd w:id="40"/>
-      <w:bookmarkEnd w:id="41"/>
       <w:r>
         <w:rPr>
           <w:rStyle w:val="IntenseReference"/>
@@ -5541,7 +5517,7 @@
         </w:rPr>
         <w:tab/>
       </w:r>
-      <w:bookmarkStart w:id="42" w:name="_Toc372622765"/>
+      <w:bookmarkStart w:id="41" w:name="_Toc372622765"/>
       <w:bookmarkEnd w:id="38"/>
     </w:p>
     <w:p>
@@ -5563,8 +5539,8 @@
           <w:szCs w:val="24"/>
         </w:rPr>
       </w:pPr>
-      <w:bookmarkStart w:id="43" w:name="_Toc444155220"/>
-      <w:bookmarkStart w:id="44" w:name="_Toc444167884"/>
+      <w:bookmarkStart w:id="42" w:name="_Toc444155220"/>
+      <w:bookmarkStart w:id="43" w:name="_Toc444167884"/>
       <w:r>
         <w:rPr>
           <w:rFonts w:ascii="Calibri" w:hAnsi="Calibri"/>
@@ -5574,9 +5550,9 @@
         <w:lastRenderedPageBreak/>
         <w:t>Time</w:t>
       </w:r>
+      <w:bookmarkEnd w:id="41"/>
       <w:bookmarkEnd w:id="42"/>
       <w:bookmarkEnd w:id="43"/>
-      <w:bookmarkEnd w:id="44"/>
       <w:r>
         <w:rPr>
           <w:rFonts w:ascii="Calibri" w:hAnsi="Calibri"/>
@@ -6142,9 +6118,9 @@
           <w:szCs w:val="24"/>
         </w:rPr>
       </w:pPr>
-      <w:bookmarkStart w:id="45" w:name="_Toc414273453"/>
-      <w:bookmarkStart w:id="46" w:name="_Toc444155221"/>
-      <w:bookmarkStart w:id="47" w:name="_Toc444167885"/>
+      <w:bookmarkStart w:id="44" w:name="_Toc414273453"/>
+      <w:bookmarkStart w:id="45" w:name="_Toc444155221"/>
+      <w:bookmarkStart w:id="46" w:name="_Toc444167885"/>
       <w:r>
         <w:rPr>
           <w:rFonts w:ascii="Calibri" w:hAnsi="Calibri" w:cs="Arial"/>
@@ -6153,9 +6129,9 @@
         </w:rPr>
         <w:t>Organisation</w:t>
       </w:r>
+      <w:bookmarkEnd w:id="44"/>
       <w:bookmarkEnd w:id="45"/>
       <w:bookmarkEnd w:id="46"/>
-      <w:bookmarkEnd w:id="47"/>
       <w:r>
         <w:rPr>
           <w:rFonts w:ascii="Calibri" w:hAnsi="Calibri" w:cs="Arial"/>
@@ -6756,6 +6732,8 @@
           <w:szCs w:val="24"/>
         </w:rPr>
       </w:pPr>
+      <w:bookmarkStart w:id="47" w:name="_GoBack"/>
+      <w:bookmarkEnd w:id="47"/>
       <w:r>
         <w:rPr>
           <w:rFonts w:ascii="Calibri" w:hAnsi="Calibri"/>
@@ -6767,87 +6745,16 @@
         <mc:AlternateContent>
           <mc:Choice Requires="wps">
             <w:drawing>
-              <wp:anchor distT="0" distB="0" distL="114300" distR="114300" simplePos="0" relativeHeight="251671552" behindDoc="0" locked="0" layoutInCell="1" allowOverlap="1" wp14:anchorId="4BABC217" wp14:editId="1741C346">
-                <wp:simplePos x="0" y="0"/>
-                <wp:positionH relativeFrom="column">
-                  <wp:posOffset>1133474</wp:posOffset>
-                </wp:positionH>
-                <wp:positionV relativeFrom="paragraph">
-                  <wp:posOffset>151765</wp:posOffset>
-                </wp:positionV>
-                <wp:extent cx="1857375" cy="800100"/>
-                <wp:effectExtent l="0" t="0" r="28575" b="19050"/>
-                <wp:wrapNone/>
-                <wp:docPr id="17" name="Straight Connector 17"/>
-                <wp:cNvGraphicFramePr/>
-                <a:graphic xmlns:a="http://schemas.openxmlformats.org/drawingml/2006/main">
-                  <a:graphicData uri="http://schemas.microsoft.com/office/word/2010/wordprocessingShape">
-                    <wps:wsp>
-                      <wps:cNvCnPr/>
-                      <wps:spPr>
-                        <a:xfrm flipH="1">
-                          <a:off x="0" y="0"/>
-                          <a:ext cx="1857375" cy="800100"/>
-                        </a:xfrm>
-                        <a:prstGeom prst="line">
-                          <a:avLst/>
-                        </a:prstGeom>
-                      </wps:spPr>
-                      <wps:style>
-                        <a:lnRef idx="1">
-                          <a:schemeClr val="accent1"/>
-                        </a:lnRef>
-                        <a:fillRef idx="0">
-                          <a:schemeClr val="accent1"/>
-                        </a:fillRef>
-                        <a:effectRef idx="0">
-                          <a:schemeClr val="accent1"/>
-                        </a:effectRef>
-                        <a:fontRef idx="minor">
-                          <a:schemeClr val="tx1"/>
-                        </a:fontRef>
-                      </wps:style>
-                      <wps:bodyPr/>
-                    </wps:wsp>
-                  </a:graphicData>
-                </a:graphic>
-                <wp14:sizeRelH relativeFrom="margin">
-                  <wp14:pctWidth>0</wp14:pctWidth>
-                </wp14:sizeRelH>
-                <wp14:sizeRelV relativeFrom="margin">
-                  <wp14:pctHeight>0</wp14:pctHeight>
-                </wp14:sizeRelV>
-              </wp:anchor>
-            </w:drawing>
-          </mc:Choice>
-          <mc:Fallback>
-            <w:pict>
-              <v:line w14:anchorId="75CF7786" id="Straight Connector 17" o:spid="_x0000_s1026" style="position:absolute;flip:x;z-index:251671552;visibility:visible;mso-wrap-style:square;mso-width-percent:0;mso-height-percent:0;mso-wrap-distance-left:9pt;mso-wrap-distance-top:0;mso-wrap-distance-right:9pt;mso-wrap-distance-bottom:0;mso-position-horizontal:absolute;mso-position-horizontal-relative:text;mso-position-vertical:absolute;mso-position-vertical-relative:text;mso-width-percent:0;mso-height-percent:0;mso-width-relative:margin;mso-height-relative:margin" from="89.25pt,11.95pt" to="235.5pt,74.95pt" o:gfxdata="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" strokecolor="#0097ae [3044]"/>
-            </w:pict>
-          </mc:Fallback>
-        </mc:AlternateContent>
-      </w:r>
-      <w:r>
-        <w:rPr>
-          <w:rFonts w:ascii="Calibri" w:hAnsi="Calibri"/>
-          <w:noProof/>
-          <w:sz w:val="24"/>
-          <w:szCs w:val="24"/>
-          <w:lang w:eastAsia="en-US"/>
-        </w:rPr>
-        <mc:AlternateContent>
-          <mc:Choice Requires="wps">
-            <w:drawing>
-              <wp:anchor distT="0" distB="0" distL="114300" distR="114300" simplePos="0" relativeHeight="251676672" behindDoc="0" locked="0" layoutInCell="1" allowOverlap="1" wp14:anchorId="5978FE6B" wp14:editId="11C53C0B">
+              <wp:anchor distT="0" distB="0" distL="114300" distR="114300" simplePos="0" relativeHeight="251676672" behindDoc="0" locked="0" layoutInCell="1" allowOverlap="1" wp14:anchorId="7831DDED" wp14:editId="2C1BCA01">
                 <wp:simplePos x="0" y="0"/>
                 <wp:positionH relativeFrom="margin">
-                  <wp:posOffset>428625</wp:posOffset>
+                  <wp:posOffset>95250</wp:posOffset>
                 </wp:positionH>
                 <wp:positionV relativeFrom="paragraph">
                   <wp:posOffset>923290</wp:posOffset>
                 </wp:positionV>
-                <wp:extent cx="1352550" cy="438150"/>
-                <wp:effectExtent l="0" t="0" r="19050" b="19050"/>
+                <wp:extent cx="1685925" cy="438150"/>
+                <wp:effectExtent l="0" t="0" r="28575" b="19050"/>
                 <wp:wrapNone/>
                 <wp:docPr id="62" name="Rectangle 62"/>
                 <wp:cNvGraphicFramePr/>
@@ -6858,7 +6765,7 @@
                       <wps:spPr>
                         <a:xfrm>
                           <a:off x="0" y="0"/>
-                          <a:ext cx="1352550" cy="438150"/>
+                          <a:ext cx="1685925" cy="438150"/>
                         </a:xfrm>
                         <a:prstGeom prst="rect">
                           <a:avLst/>
@@ -6936,7 +6843,7 @@
           </mc:Choice>
           <mc:Fallback>
             <w:pict>
-              <v:rect w14:anchorId="5978FE6B" id="Rectangle 62" o:spid="_x0000_s1030" style="position:absolute;margin-left:33.75pt;margin-top:72.7pt;width:106.5pt;height:34.5pt;z-index:251676672;visibility:visible;mso-wrap-style:square;mso-width-percent:0;mso-height-percent:0;mso-wrap-distance-left:9pt;mso-wrap-distance-top:0;mso-wrap-distance-right:9pt;mso-wrap-distance-bottom:0;mso-position-horizontal:absolute;mso-position-horizontal-relative:margin;mso-position-vertical:absolute;mso-position-vertical-relative:text;mso-width-percent:0;mso-height-percent:0;mso-width-relative:margin;mso-height-relative:margin;v-text-anchor:middle" o:gfxdata="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" fillcolor="#60b4ff [2414]" strokecolor="#60b4ff [2414]" strokeweight="2pt">
+              <v:rect w14:anchorId="7831DDED" id="Rectangle 62" o:spid="_x0000_s1030" style="position:absolute;margin-left:7.5pt;margin-top:72.7pt;width:132.75pt;height:34.5pt;z-index:251676672;visibility:visible;mso-wrap-style:square;mso-width-percent:0;mso-height-percent:0;mso-wrap-distance-left:9pt;mso-wrap-distance-top:0;mso-wrap-distance-right:9pt;mso-wrap-distance-bottom:0;mso-position-horizontal:absolute;mso-position-horizontal-relative:margin;mso-position-vertical:absolute;mso-position-vertical-relative:text;mso-width-percent:0;mso-height-percent:0;mso-width-relative:margin;mso-height-relative:margin;v-text-anchor:middle" o:gfxdata="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" fillcolor="#60b4ff [2414]" strokecolor="#60b4ff [2414]" strokeweight="2pt">
                 <v:textbox>
                   <w:txbxContent>
                     <w:p>
@@ -6963,6 +6870,77 @@
                 </v:textbox>
                 <w10:wrap anchorx="margin"/>
               </v:rect>
+            </w:pict>
+          </mc:Fallback>
+        </mc:AlternateContent>
+      </w:r>
+      <w:r>
+        <w:rPr>
+          <w:rFonts w:ascii="Calibri" w:hAnsi="Calibri"/>
+          <w:noProof/>
+          <w:sz w:val="24"/>
+          <w:szCs w:val="24"/>
+          <w:lang w:eastAsia="en-US"/>
+        </w:rPr>
+        <mc:AlternateContent>
+          <mc:Choice Requires="wps">
+            <w:drawing>
+              <wp:anchor distT="0" distB="0" distL="114300" distR="114300" simplePos="0" relativeHeight="251671552" behindDoc="0" locked="0" layoutInCell="1" allowOverlap="1" wp14:anchorId="242B8042" wp14:editId="33E42DDB">
+                <wp:simplePos x="0" y="0"/>
+                <wp:positionH relativeFrom="column">
+                  <wp:posOffset>1133474</wp:posOffset>
+                </wp:positionH>
+                <wp:positionV relativeFrom="paragraph">
+                  <wp:posOffset>151765</wp:posOffset>
+                </wp:positionV>
+                <wp:extent cx="1857375" cy="800100"/>
+                <wp:effectExtent l="0" t="0" r="28575" b="19050"/>
+                <wp:wrapNone/>
+                <wp:docPr id="17" name="Straight Connector 17"/>
+                <wp:cNvGraphicFramePr/>
+                <a:graphic xmlns:a="http://schemas.openxmlformats.org/drawingml/2006/main">
+                  <a:graphicData uri="http://schemas.microsoft.com/office/word/2010/wordprocessingShape">
+                    <wps:wsp>
+                      <wps:cNvCnPr/>
+                      <wps:spPr>
+                        <a:xfrm flipH="1">
+                          <a:off x="0" y="0"/>
+                          <a:ext cx="1857375" cy="800100"/>
+                        </a:xfrm>
+                        <a:prstGeom prst="line">
+                          <a:avLst/>
+                        </a:prstGeom>
+                      </wps:spPr>
+                      <wps:style>
+                        <a:lnRef idx="1">
+                          <a:schemeClr val="accent1"/>
+                        </a:lnRef>
+                        <a:fillRef idx="0">
+                          <a:schemeClr val="accent1"/>
+                        </a:fillRef>
+                        <a:effectRef idx="0">
+                          <a:schemeClr val="accent1"/>
+                        </a:effectRef>
+                        <a:fontRef idx="minor">
+                          <a:schemeClr val="tx1"/>
+                        </a:fontRef>
+                      </wps:style>
+                      <wps:bodyPr/>
+                    </wps:wsp>
+                  </a:graphicData>
+                </a:graphic>
+                <wp14:sizeRelH relativeFrom="margin">
+                  <wp14:pctWidth>0</wp14:pctWidth>
+                </wp14:sizeRelH>
+                <wp14:sizeRelV relativeFrom="margin">
+                  <wp14:pctHeight>0</wp14:pctHeight>
+                </wp14:sizeRelV>
+              </wp:anchor>
+            </w:drawing>
+          </mc:Choice>
+          <mc:Fallback>
+            <w:pict>
+              <v:line w14:anchorId="650F596D" id="Straight Connector 17" o:spid="_x0000_s1026" style="position:absolute;flip:x;z-index:251671552;visibility:visible;mso-wrap-style:square;mso-width-percent:0;mso-height-percent:0;mso-wrap-distance-left:9pt;mso-wrap-distance-top:0;mso-wrap-distance-right:9pt;mso-wrap-distance-bottom:0;mso-position-horizontal:absolute;mso-position-horizontal-relative:text;mso-position-vertical:absolute;mso-position-vertical-relative:text;mso-width-percent:0;mso-height-percent:0;mso-width-relative:margin;mso-height-relative:margin" from="89.25pt,11.95pt" to="235.5pt,74.95pt" o:gfxdata="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" strokecolor="#0097ae [3044]"/>
             </w:pict>
           </mc:Fallback>
         </mc:AlternateContent>
@@ -9784,7 +9762,7 @@
 </file>
 
 <file path=customXml/itemProps3.xml><?xml version="1.0" encoding="utf-8"?>
-<ds:datastoreItem xmlns:ds="http://schemas.openxmlformats.org/officeDocument/2006/customXml" ds:itemID="{4FF55EC4-7820-46FF-B2B1-2449F9ACCA0B}">
+<ds:datastoreItem xmlns:ds="http://schemas.openxmlformats.org/officeDocument/2006/customXml" ds:itemID="{62EACCE1-FFC8-4057-A857-95E95D093EB3}">
   <ds:schemaRefs>
     <ds:schemaRef ds:uri="http://schemas.openxmlformats.org/officeDocument/2006/bibliography"/>
   </ds:schemaRefs>

</xml_diff>